<commit_message>
updated all files, firebase set up for login, still need it for forum
</commit_message>
<xml_diff>
--- a/Notes/Website notes.docx
+++ b/Notes/Website notes.docx
@@ -7,15 +7,7 @@
         <w:spacing w:after="0"/>
       </w:pPr>
       <w:r>
-        <w:t xml:space="preserve">Focus on forum, that is the biggest thing that developing companies will look for, showing I know </w:t>
-      </w:r>
-      <w:proofErr w:type="spellStart"/>
-      <w:r>
-        <w:t>javascript</w:t>
-      </w:r>
-      <w:proofErr w:type="spellEnd"/>
-      <w:r>
-        <w:t xml:space="preserve"> and how to make forums work.</w:t>
+        <w:t>Focus on forum, that is the biggest thing that developing companies will look for, showing I know javascript and how to make forums work.</w:t>
       </w:r>
     </w:p>
     <w:p>
@@ -83,12 +75,87 @@
       <w:pPr>
         <w:spacing w:after="0"/>
       </w:pPr>
-      <w:r>
-        <w:t>https://www.firebase.com/docs/web/libraries/angular/guide/user-auth.html#section-routers</w:t>
-      </w:r>
+      <w:hyperlink r:id="rId6" w:history="1">
+        <w:r>
+          <w:rPr>
+            <w:rStyle w:val="Hyperlink"/>
+          </w:rPr>
+          <w:t>https://www.firebase.com/docs/web/libraries/angular/guide/user-auth.html#section-routers</w:t>
+        </w:r>
+      </w:hyperlink>
+    </w:p>
+    <w:p>
+      <w:pPr>
+        <w:spacing w:after="0"/>
+      </w:pPr>
+      <w:hyperlink r:id="rId7" w:history="1">
+        <w:r>
+          <w:rPr>
+            <w:rStyle w:val="Hyperlink"/>
+          </w:rPr>
+          <w:t>https://www.firebase.com/docs/web/api/firebase/getauth.html</w:t>
+        </w:r>
+      </w:hyperlink>
+    </w:p>
+    <w:p>
+      <w:pPr>
+        <w:spacing w:after="0"/>
+      </w:pPr>
+      <w:hyperlink r:id="rId8" w:history="1">
+        <w:r>
+          <w:rPr>
+            <w:rStyle w:val="Hyperlink"/>
+          </w:rPr>
+          <w:t>https://www.firebase.com/docs/web/guide/saving-data.html</w:t>
+        </w:r>
+      </w:hyperlink>
+    </w:p>
+    <w:p>
+      <w:pPr>
+        <w:spacing w:after="0"/>
+      </w:pPr>
+      <w:hyperlink r:id="rId9" w:history="1">
+        <w:r>
+          <w:rPr>
+            <w:rStyle w:val="Hyperlink"/>
+          </w:rPr>
+          <w:t>http://stackoverflow.com/questions/25253552/how-do-you-save-new-users-in-angularfire</w:t>
+        </w:r>
+      </w:hyperlink>
+    </w:p>
+    <w:p>
+      <w:pPr>
+        <w:spacing w:after="0"/>
+      </w:pPr>
+      <w:hyperlink r:id="rId10" w:history="1">
+        <w:r>
+          <w:rPr>
+            <w:rStyle w:val="Hyperlink"/>
+          </w:rPr>
+          <w:t>https://www.firebase.com/docs/web/libraries/angular/quickstart.html</w:t>
+        </w:r>
+      </w:hyperlink>
+    </w:p>
+    <w:p>
+      <w:pPr>
+        <w:spacing w:after="0"/>
+      </w:pPr>
+      <w:hyperlink r:id="rId11" w:history="1">
+        <w:r>
+          <w:rPr>
+            <w:rStyle w:val="Hyperlink"/>
+          </w:rPr>
+          <w:t>http://stackoverflow.com/questions/19446755/on-and-broadcast-in-angular</w:t>
+        </w:r>
+      </w:hyperlink>
+    </w:p>
+    <w:p>
+      <w:pPr>
+        <w:spacing w:after="0"/>
+      </w:pPr>
     </w:p>
     <w:sectPr>
-      <w:headerReference w:type="default" r:id="rId6"/>
+      <w:headerReference w:type="default" r:id="rId12"/>
       <w:pgSz w:w="12240" w:h="15840"/>
       <w:pgMar w:top="1440" w:right="1440" w:bottom="1440" w:left="1440" w:header="720" w:footer="720" w:gutter="0"/>
       <w:cols w:space="720"/>
@@ -433,6 +500,17 @@
       <w:szCs w:val="48"/>
     </w:rPr>
   </w:style>
+  <w:style w:type="character" w:styleId="Hyperlink">
+    <w:name w:val="Hyperlink"/>
+    <w:basedOn w:val="DefaultParagraphFont"/>
+    <w:uiPriority w:val="99"/>
+    <w:unhideWhenUsed/>
+    <w:rsid w:val="009439EC"/>
+    <w:rPr>
+      <w:color w:val="0000FF" w:themeColor="hyperlink"/>
+      <w:u w:val="single"/>
+    </w:rPr>
+  </w:style>
 </w:styles>
 </file>
 

</xml_diff>

<commit_message>
nearly finished website, problems with posting
</commit_message>
<xml_diff>
--- a/Notes/Website notes.docx
+++ b/Notes/Website notes.docx
@@ -75,7 +75,7 @@
       <w:pPr>
         <w:spacing w:after="0"/>
       </w:pPr>
-      <w:hyperlink r:id="rId6" w:history="1">
+      <w:hyperlink r:id="rId6" w:anchor="section-routers" w:history="1">
         <w:r>
           <w:rPr>
             <w:rStyle w:val="Hyperlink"/>
@@ -153,9 +153,22 @@
       <w:pPr>
         <w:spacing w:after="0"/>
       </w:pPr>
+      <w:hyperlink r:id="rId12" w:history="1">
+        <w:r>
+          <w:rPr>
+            <w:rStyle w:val="Hyperlink"/>
+          </w:rPr>
+          <w:t>http://jsfiddle.net/firebase/a221m6pb/embedded/result,js/</w:t>
+        </w:r>
+      </w:hyperlink>
+    </w:p>
+    <w:p>
+      <w:pPr>
+        <w:spacing w:after="0"/>
+      </w:pPr>
     </w:p>
     <w:sectPr>
-      <w:headerReference w:type="default" r:id="rId12"/>
+      <w:headerReference w:type="default" r:id="rId13"/>
       <w:pgSz w:w="12240" w:h="15840"/>
       <w:pgMar w:top="1440" w:right="1440" w:bottom="1440" w:left="1440" w:header="720" w:footer="720" w:gutter="0"/>
       <w:cols w:space="720"/>

</xml_diff>